<commit_message>
Updated release notes 3.12.0
</commit_message>
<xml_diff>
--- a/doc/release/HPC DME Release Notes 3.12.0.docx
+++ b/doc/release/HPC DME Release Notes 3.12.0.docx
@@ -3379,18 +3379,6 @@
               </w:rPr>
               <w:t>/Enhancements:</w:t>
             </w:r>
-          </w:p>
-          <w:p>
-            <w:pPr>
-              <w:pStyle w:val="NormalWeb"/>
-              <w:shd w:val="clear" w:color="auto" w:fill="FFFFFF"/>
-              <w:spacing w:before="0" w:beforeAutospacing="0" w:after="0" w:afterAutospacing="0"/>
-              <w:rPr>
-                <w:sz w:val="28"/>
-                <w:szCs w:val="28"/>
-                <w:u w:val="single"/>
-              </w:rPr>
-            </w:pPr>
             <w:bookmarkStart w:id="6" w:name="OLE_LINK4"/>
             <w:bookmarkStart w:id="7" w:name="OLE_LINK18"/>
             <w:bookmarkStart w:id="8" w:name="OLE_LINK19"/>
@@ -3403,7 +3391,7 @@
           <w:p>
             <w:pPr>
               <w:pStyle w:val="NormalWeb"/>
-              <w:spacing w:before="120" w:beforeAutospacing="0" w:after="0" w:afterAutospacing="0"/>
+              <w:spacing w:after="0" w:afterAutospacing="0"/>
               <w:rPr>
                 <w:rFonts w:ascii="Aptos" w:hAnsi="Aptos" w:cstheme="minorHAnsi"/>
                 <w:sz w:val="22"/>
@@ -3482,7 +3470,35 @@
                 <w:sz w:val="28"/>
                 <w:szCs w:val="28"/>
               </w:rPr>
-              <w:t xml:space="preserve"> entire S3 bucket. Presently, it can only scan a directory below the root.</w:t>
+              <w:t xml:space="preserve"> entire S3 bucket. Pre</w:t>
+            </w:r>
+            <w:r>
+              <w:rPr>
+                <w:sz w:val="28"/>
+                <w:szCs w:val="28"/>
+              </w:rPr>
+              <w:t>viously</w:t>
+            </w:r>
+            <w:r>
+              <w:rPr>
+                <w:sz w:val="28"/>
+                <w:szCs w:val="28"/>
+              </w:rPr>
+              <w:t xml:space="preserve">, it </w:t>
+            </w:r>
+            <w:r>
+              <w:rPr>
+                <w:sz w:val="28"/>
+                <w:szCs w:val="28"/>
+              </w:rPr>
+              <w:t>required a directory to be specified below the root</w:t>
+            </w:r>
+            <w:r>
+              <w:rPr>
+                <w:sz w:val="28"/>
+                <w:szCs w:val="28"/>
+              </w:rPr>
+              <w:t>.</w:t>
             </w:r>
             <w:r>
               <w:rPr>
@@ -3496,7 +3512,7 @@
           <w:p>
             <w:pPr>
               <w:pStyle w:val="NormalWeb"/>
-              <w:spacing w:before="240" w:beforeAutospacing="0" w:after="0" w:afterAutospacing="0"/>
+              <w:spacing w:after="0" w:afterAutospacing="0"/>
               <w:rPr>
                 <w:sz w:val="28"/>
                 <w:szCs w:val="28"/>
@@ -3681,7 +3697,7 @@
                 <w:szCs w:val="28"/>
                 <w:u w:val="single"/>
               </w:rPr>
-              <w:t xml:space="preserve"> and Bug Fixes:</w:t>
+              <w:t xml:space="preserve"> and Fixes:</w:t>
             </w:r>
             <w:bookmarkStart w:id="14" w:name="OLE_LINK9"/>
             <w:bookmarkStart w:id="15" w:name="OLE_LINK10"/>
@@ -3692,7 +3708,7 @@
           <w:p>
             <w:pPr>
               <w:pStyle w:val="NormalWeb"/>
-              <w:spacing w:after="0" w:afterAutospacing="0"/>
+              <w:spacing w:before="240" w:beforeAutospacing="0" w:after="0" w:afterAutospacing="0"/>
               <w:rPr>
                 <w:sz w:val="28"/>
                 <w:szCs w:val="28"/>
@@ -3789,18 +3805,28 @@
           <w:p>
             <w:pPr>
               <w:pStyle w:val="NormalWeb"/>
-              <w:spacing w:after="0" w:afterAutospacing="0"/>
+              <w:spacing w:before="0" w:beforeAutospacing="0" w:after="0" w:afterAutospacing="0"/>
               <w:rPr>
                 <w:color w:val="0E101A"/>
-                <w:sz w:val="28"/>
-                <w:szCs w:val="28"/>
-              </w:rPr>
-            </w:pPr>
-            <w:r>
+                <w:u w:val="single"/>
+              </w:rPr>
+            </w:pPr>
+          </w:p>
+          <w:p>
+            <w:pPr>
+              <w:pStyle w:val="NormalWeb"/>
+              <w:spacing w:before="0" w:beforeAutospacing="0" w:after="0" w:afterAutospacing="0"/>
               <w:rPr>
                 <w:color w:val="0E101A"/>
                 <w:sz w:val="28"/>
                 <w:szCs w:val="28"/>
+              </w:rPr>
+            </w:pPr>
+            <w:r>
+              <w:rPr>
+                <w:color w:val="0E101A"/>
+                <w:sz w:val="28"/>
+                <w:szCs w:val="28"/>
                 <w:u w:val="single"/>
               </w:rPr>
               <w:t>HPCDATAMGM-2057, 2058</w:t>
@@ -3817,7 +3843,19 @@
           <w:p>
             <w:pPr>
               <w:pStyle w:val="NormalWeb"/>
-              <w:spacing w:after="0" w:afterAutospacing="0"/>
+              <w:spacing w:before="0" w:beforeAutospacing="0" w:after="0" w:afterAutospacing="0"/>
+              <w:rPr>
+                <w:color w:val="0E101A"/>
+                <w:sz w:val="28"/>
+                <w:szCs w:val="28"/>
+                <w:u w:val="single"/>
+              </w:rPr>
+            </w:pPr>
+          </w:p>
+          <w:p>
+            <w:pPr>
+              <w:pStyle w:val="NormalWeb"/>
+              <w:spacing w:before="0" w:beforeAutospacing="0" w:after="0" w:afterAutospacing="0"/>
               <w:rPr>
                 <w:color w:val="0E101A"/>
                 <w:sz w:val="28"/>
@@ -3893,7 +3931,7 @@
           <w:p>
             <w:pPr>
               <w:pStyle w:val="NormalWeb"/>
-              <w:spacing w:before="120" w:beforeAutospacing="0" w:after="0" w:afterAutospacing="0"/>
+              <w:spacing w:before="0" w:beforeAutospacing="0" w:after="0" w:afterAutospacing="0"/>
               <w:rPr>
                 <w:color w:val="0E101A"/>
                 <w:sz w:val="28"/>
@@ -3919,7 +3957,7 @@
                 <w:szCs w:val="28"/>
                 <w:u w:val="single"/>
               </w:rPr>
-              <w:t>Operatio</w:t>
+              <w:t>Operation</w:t>
             </w:r>
             <w:r>
               <w:rPr>
@@ -3929,7 +3967,7 @@
                 <w:szCs w:val="28"/>
                 <w:u w:val="single"/>
               </w:rPr>
-              <w:t>ns</w:t>
+              <w:t>s</w:t>
             </w:r>
             <w:r>
               <w:rPr>
@@ -3960,7 +3998,139 @@
               <w:t> </w:t>
             </w:r>
             <w:bookmarkStart w:id="19" w:name="OLE_LINK2"/>
+          </w:p>
+          <w:p>
+            <w:pPr>
+              <w:pStyle w:val="NormalWeb"/>
+              <w:spacing w:after="0" w:afterAutospacing="0"/>
+              <w:rPr>
+                <w:sz w:val="28"/>
+                <w:szCs w:val="28"/>
+              </w:rPr>
+            </w:pPr>
             <w:bookmarkStart w:id="20" w:name="OLE_LINK76"/>
+            <w:r>
+              <w:rPr>
+                <w:sz w:val="28"/>
+                <w:szCs w:val="28"/>
+                <w:u w:val="single"/>
+              </w:rPr>
+              <w:t>HPCDATAMGM-</w:t>
+            </w:r>
+            <w:r>
+              <w:rPr>
+                <w:sz w:val="28"/>
+                <w:szCs w:val="28"/>
+                <w:u w:val="single"/>
+              </w:rPr>
+              <w:t>2044</w:t>
+            </w:r>
+            <w:r>
+              <w:rPr>
+                <w:sz w:val="28"/>
+                <w:szCs w:val="28"/>
+                <w:u w:val="single"/>
+              </w:rPr>
+              <w:t>:</w:t>
+            </w:r>
+            <w:r>
+              <w:rPr>
+                <w:sz w:val="28"/>
+                <w:szCs w:val="28"/>
+              </w:rPr>
+              <w:t xml:space="preserve">  </w:t>
+            </w:r>
+            <w:r>
+              <w:rPr>
+                <w:sz w:val="28"/>
+                <w:szCs w:val="28"/>
+              </w:rPr>
+              <w:t xml:space="preserve">Added a new </w:t>
+            </w:r>
+            <w:r>
+              <w:rPr>
+                <w:sz w:val="28"/>
+                <w:szCs w:val="28"/>
+              </w:rPr>
+              <w:t xml:space="preserve">Link Archive </w:t>
+            </w:r>
+            <w:r>
+              <w:rPr>
+                <w:sz w:val="28"/>
+                <w:szCs w:val="28"/>
+              </w:rPr>
+              <w:t xml:space="preserve">REST </w:t>
+            </w:r>
+            <w:r>
+              <w:rPr>
+                <w:sz w:val="28"/>
+                <w:szCs w:val="28"/>
+              </w:rPr>
+              <w:t xml:space="preserve">API to discover </w:t>
+            </w:r>
+            <w:r>
+              <w:rPr>
+                <w:sz w:val="28"/>
+                <w:szCs w:val="28"/>
+              </w:rPr>
+              <w:t xml:space="preserve">new </w:t>
+            </w:r>
+            <w:r>
+              <w:rPr>
+                <w:sz w:val="28"/>
+                <w:szCs w:val="28"/>
+              </w:rPr>
+              <w:t xml:space="preserve">datasets in an S3 bucket and create </w:t>
+            </w:r>
+            <w:r>
+              <w:rPr>
+                <w:sz w:val="28"/>
+                <w:szCs w:val="28"/>
+              </w:rPr>
+              <w:t xml:space="preserve">system </w:t>
+            </w:r>
+            <w:r>
+              <w:rPr>
+                <w:sz w:val="28"/>
+                <w:szCs w:val="28"/>
+              </w:rPr>
+              <w:t xml:space="preserve">metadata to </w:t>
+            </w:r>
+            <w:r>
+              <w:rPr>
+                <w:sz w:val="28"/>
+                <w:szCs w:val="28"/>
+              </w:rPr>
+              <w:t xml:space="preserve">view and </w:t>
+            </w:r>
+            <w:r>
+              <w:rPr>
+                <w:sz w:val="28"/>
+                <w:szCs w:val="28"/>
+              </w:rPr>
+              <w:t>manage th</w:t>
+            </w:r>
+            <w:r>
+              <w:rPr>
+                <w:sz w:val="28"/>
+                <w:szCs w:val="28"/>
+              </w:rPr>
+              <w:t xml:space="preserve">is </w:t>
+            </w:r>
+            <w:r>
+              <w:rPr>
+                <w:sz w:val="28"/>
+                <w:szCs w:val="28"/>
+              </w:rPr>
+              <w:t>data</w:t>
+            </w:r>
+            <w:r>
+              <w:rPr>
+                <w:sz w:val="28"/>
+                <w:szCs w:val="28"/>
+              </w:rPr>
+              <w:t xml:space="preserve"> through DME. </w:t>
+            </w:r>
           </w:p>
           <w:p>
             <w:pPr>
@@ -4565,8 +4735,42 @@
                 <w:sz w:val="28"/>
                 <w:szCs w:val="28"/>
               </w:rPr>
-              <w:t>utils/hpc-client/keystore/keystore-prod.jks</w:t>
-            </w:r>
+              <w:t>utils/</w:t>
+            </w:r>
+            <w:proofErr w:type="spellStart"/>
+            <w:r>
+              <w:rPr>
+                <w:b/>
+                <w:bCs/>
+                <w:color w:val="000000"/>
+                <w:sz w:val="28"/>
+                <w:szCs w:val="28"/>
+              </w:rPr>
+              <w:t>hpc</w:t>
+            </w:r>
+            <w:proofErr w:type="spellEnd"/>
+            <w:r>
+              <w:rPr>
+                <w:b/>
+                <w:bCs/>
+                <w:color w:val="000000"/>
+                <w:sz w:val="28"/>
+                <w:szCs w:val="28"/>
+              </w:rPr>
+              <w:t>-client/keystore/keystore-</w:t>
+            </w:r>
+            <w:proofErr w:type="spellStart"/>
+            <w:r>
+              <w:rPr>
+                <w:b/>
+                <w:bCs/>
+                <w:color w:val="000000"/>
+                <w:sz w:val="28"/>
+                <w:szCs w:val="28"/>
+              </w:rPr>
+              <w:t>prod.jks</w:t>
+            </w:r>
+            <w:proofErr w:type="spellEnd"/>
             <w:r>
               <w:rPr>
                 <w:color w:val="000000"/>
@@ -4918,7 +5122,6 @@
               <w:pStyle w:val="Heading1"/>
             </w:pPr>
             <w:r>
-              <w:lastRenderedPageBreak/>
               <w:t>Re</w:t>
             </w:r>
             <w:r>

</xml_diff>